<commit_message>
Added PA01 Initial Design
</commit_message>
<xml_diff>
--- a/initial_design.docx
+++ b/initial_design.docx
@@ -1,6 +1,6 @@
 
 <file path=word/document.xml><?xml version="1.0" encoding="utf-8"?>
-<w:document xmlns:wpc="http://schemas.microsoft.com/office/word/2010/wordprocessingCanvas" xmlns:cx="http://schemas.microsoft.com/office/drawing/2014/chartex" xmlns:cx1="http://schemas.microsoft.com/office/drawing/2015/9/8/chartex" xmlns:cx2="http://schemas.microsoft.com/office/drawing/2015/10/21/chartex" xmlns:cx3="http://schemas.microsoft.com/office/drawing/2016/5/9/chartex" xmlns:cx4="http://schemas.microsoft.com/office/drawing/2016/5/10/chartex" xmlns:cx5="http://schemas.microsoft.com/office/drawing/2016/5/11/chartex" xmlns:cx6="http://schemas.microsoft.com/office/drawing/2016/5/12/chartex" xmlns:cx7="http://schemas.microsoft.com/office/drawing/2016/5/13/chartex" xmlns:cx8="http://schemas.microsoft.com/office/drawing/2016/5/14/chartex" xmlns:mc="http://schemas.openxmlformats.org/markup-compatibility/2006" xmlns:aink="http://schemas.microsoft.com/office/drawing/2016/ink" xmlns:am3d="http://schemas.microsoft.com/office/drawing/2017/model3d" xmlns:o="urn:schemas-microsoft-com:office:office" xmlns:r="http://schemas.openxmlformats.org/officeDocument/2006/relationships" xmlns:m="http://schemas.openxmlformats.org/officeDocument/2006/math" xmlns:v="urn:schemas-microsoft-com:vml" xmlns:wp14="http://schemas.microsoft.com/office/word/2010/wordprocessingDrawing" xmlns:wp="http://schemas.openxmlformats.org/drawingml/2006/wordprocessingDrawing" xmlns:w10="urn:schemas-microsoft-com:office:word" xmlns:w="http://schemas.openxmlformats.org/wordprocessingml/2006/main" xmlns:w14="http://schemas.microsoft.com/office/word/2010/wordml" xmlns:w15="http://schemas.microsoft.com/office/word/2012/wordml" xmlns:w16cex="http://schemas.microsoft.com/office/word/2018/wordml/cex" xmlns:w16cid="http://schemas.microsoft.com/office/word/2016/wordml/cid" xmlns:w16="http://schemas.microsoft.com/office/word/2018/wordml" xmlns:w16sdtdh="http://schemas.microsoft.com/office/word/2020/wordml/sdtdatahash" xmlns:w16se="http://schemas.microsoft.com/office/word/2015/wordml/symex" xmlns:wpg="http://schemas.microsoft.com/office/word/2010/wordprocessingGroup" xmlns:wpi="http://schemas.microsoft.com/office/word/2010/wordprocessingInk" xmlns:wne="http://schemas.microsoft.com/office/word/2006/wordml" xmlns:wps="http://schemas.microsoft.com/office/word/2010/wordprocessingShape" mc:Ignorable="w14 w15 w16se w16cid w16 w16cex w16sdtdh wp14">
+<w:document xmlns:wpc="http://schemas.microsoft.com/office/word/2010/wordprocessingCanvas" xmlns:cx="http://schemas.microsoft.com/office/drawing/2014/chartex" xmlns:cx1="http://schemas.microsoft.com/office/drawing/2015/9/8/chartex" xmlns:cx2="http://schemas.microsoft.com/office/drawing/2015/10/21/chartex" xmlns:cx3="http://schemas.microsoft.com/office/drawing/2016/5/9/chartex" xmlns:cx4="http://schemas.microsoft.com/office/drawing/2016/5/10/chartex" xmlns:cx5="http://schemas.microsoft.com/office/drawing/2016/5/11/chartex" xmlns:cx6="http://schemas.microsoft.com/office/drawing/2016/5/12/chartex" xmlns:cx7="http://schemas.microsoft.com/office/drawing/2016/5/13/chartex" xmlns:cx8="http://schemas.microsoft.com/office/drawing/2016/5/14/chartex" xmlns:mc="http://schemas.openxmlformats.org/markup-compatibility/2006" xmlns:aink="http://schemas.microsoft.com/office/drawing/2016/ink" xmlns:am3d="http://schemas.microsoft.com/office/drawing/2017/model3d" xmlns:o="urn:schemas-microsoft-com:office:office" xmlns:oel="http://schemas.microsoft.com/office/2019/extlst" xmlns:r="http://schemas.openxmlformats.org/officeDocument/2006/relationships" xmlns:m="http://schemas.openxmlformats.org/officeDocument/2006/math" xmlns:v="urn:schemas-microsoft-com:vml" xmlns:wp14="http://schemas.microsoft.com/office/word/2010/wordprocessingDrawing" xmlns:wp="http://schemas.openxmlformats.org/drawingml/2006/wordprocessingDrawing" xmlns:w10="urn:schemas-microsoft-com:office:word" xmlns:w="http://schemas.openxmlformats.org/wordprocessingml/2006/main" xmlns:w14="http://schemas.microsoft.com/office/word/2010/wordml" xmlns:w15="http://schemas.microsoft.com/office/word/2012/wordml" xmlns:w16cex="http://schemas.microsoft.com/office/word/2018/wordml/cex" xmlns:w16cid="http://schemas.microsoft.com/office/word/2016/wordml/cid" xmlns:w16="http://schemas.microsoft.com/office/word/2018/wordml" xmlns:w16du="http://schemas.microsoft.com/office/word/2023/wordml/word16du" xmlns:w16sdtdh="http://schemas.microsoft.com/office/word/2020/wordml/sdtdatahash" xmlns:w16se="http://schemas.microsoft.com/office/word/2015/wordml/symex" xmlns:wpg="http://schemas.microsoft.com/office/word/2010/wordprocessingGroup" xmlns:wpi="http://schemas.microsoft.com/office/word/2010/wordprocessingInk" xmlns:wne="http://schemas.microsoft.com/office/word/2006/wordml" xmlns:wps="http://schemas.microsoft.com/office/word/2010/wordprocessingShape" mc:Ignorable="w14 w15 w16se w16cid w16 w16cex w16sdtdh w16du wp14">
   <w:body>
     <w:tbl>
       <w:tblPr>
@@ -35,6 +35,9 @@
             <w:pPr>
               <w:cnfStyle w:val="000000100000" w:firstRow="0" w:lastRow="0" w:firstColumn="0" w:lastColumn="0" w:oddVBand="0" w:evenVBand="0" w:oddHBand="1" w:evenHBand="0" w:firstRowFirstColumn="0" w:firstRowLastColumn="0" w:lastRowFirstColumn="0" w:lastRowLastColumn="0"/>
             </w:pPr>
+            <w:r>
+              <w:t>Laure Patera</w:t>
+            </w:r>
           </w:p>
         </w:tc>
       </w:tr>
@@ -58,6 +61,9 @@
             <w:pPr>
               <w:cnfStyle w:val="000000000000" w:firstRow="0" w:lastRow="0" w:firstColumn="0" w:lastColumn="0" w:oddVBand="0" w:evenVBand="0" w:oddHBand="0" w:evenHBand="0" w:firstRowFirstColumn="0" w:firstRowLastColumn="0" w:lastRowFirstColumn="0" w:lastRowLastColumn="0"/>
             </w:pPr>
+            <w:r>
+              <w:t>1925466</w:t>
+            </w:r>
           </w:p>
         </w:tc>
       </w:tr>
@@ -71,6 +77,786 @@
         <w:t>Initial Design</w:t>
       </w:r>
     </w:p>
+    <w:p/>
+    <w:p>
+      <w:pPr>
+        <w:pStyle w:val="ListParagraph"/>
+        <w:numPr>
+          <w:ilvl w:val="0"/>
+          <w:numId w:val="4"/>
+        </w:numPr>
+      </w:pPr>
+      <w:r>
+        <w:t>Output</w:t>
+      </w:r>
+      <w:r>
+        <w:t xml:space="preserve"> to the user</w:t>
+      </w:r>
+      <w:r>
+        <w:t xml:space="preserve">, “You are walking into a pet store with your friend and considering buying a new pet together. Your friend is buying the pet, but you will be buying the supplies with a budget of $50. On the side closest to you there are walls of fish, but towards the opposite side of the store are aisles with cages of various rodents and birds. </w:t>
+      </w:r>
+    </w:p>
+    <w:p>
+      <w:pPr>
+        <w:pStyle w:val="ListParagraph"/>
+        <w:numPr>
+          <w:ilvl w:val="0"/>
+          <w:numId w:val="4"/>
+        </w:numPr>
+      </w:pPr>
+      <w:bookmarkStart w:id="0" w:name="_Hlk178622940"/>
+      <w:r>
+        <w:t>Create the variable budget as a float which is equal to 50</w:t>
+      </w:r>
+    </w:p>
+    <w:bookmarkEnd w:id="0"/>
+    <w:p>
+      <w:pPr>
+        <w:pStyle w:val="ListParagraph"/>
+        <w:numPr>
+          <w:ilvl w:val="0"/>
+          <w:numId w:val="4"/>
+        </w:numPr>
+      </w:pPr>
+      <w:r>
+        <w:t xml:space="preserve">Create the variable </w:t>
+      </w:r>
+      <w:proofErr w:type="spellStart"/>
+      <w:r>
+        <w:t>pet_type</w:t>
+      </w:r>
+      <w:proofErr w:type="spellEnd"/>
+      <w:r>
+        <w:t xml:space="preserve"> and a</w:t>
+      </w:r>
+      <w:r>
+        <w:t>sk the user to input a string based on the question: “</w:t>
+      </w:r>
+      <w:r>
+        <w:t xml:space="preserve">Of </w:t>
+      </w:r>
+      <w:r>
+        <w:t xml:space="preserve">the </w:t>
+      </w:r>
+      <w:r>
+        <w:t xml:space="preserve">options your friend is deciding between, would you rather </w:t>
+      </w:r>
+      <w:r>
+        <w:t>get a betta, a guinea pig</w:t>
+      </w:r>
+      <w:r>
+        <w:t>,</w:t>
+      </w:r>
+      <w:r>
+        <w:t xml:space="preserve"> or come back another day?”</w:t>
+      </w:r>
+    </w:p>
+    <w:p>
+      <w:pPr>
+        <w:pStyle w:val="ListParagraph"/>
+        <w:numPr>
+          <w:ilvl w:val="0"/>
+          <w:numId w:val="4"/>
+        </w:numPr>
+      </w:pPr>
+      <w:r>
+        <w:t xml:space="preserve">If the variable </w:t>
+      </w:r>
+      <w:proofErr w:type="spellStart"/>
+      <w:r>
+        <w:t>pet_type</w:t>
+      </w:r>
+      <w:proofErr w:type="spellEnd"/>
+      <w:r>
+        <w:t xml:space="preserve"> equals </w:t>
+      </w:r>
+      <w:r>
+        <w:t>“guinea pig” and “betta” output to the user: “Your friend’s budget is not high enough for that”</w:t>
+      </w:r>
+    </w:p>
+    <w:p>
+      <w:pPr>
+        <w:pStyle w:val="ListParagraph"/>
+        <w:numPr>
+          <w:ilvl w:val="0"/>
+          <w:numId w:val="4"/>
+        </w:numPr>
+      </w:pPr>
+      <w:r>
+        <w:t xml:space="preserve">If the </w:t>
+      </w:r>
+      <w:r>
+        <w:t xml:space="preserve">variable </w:t>
+      </w:r>
+      <w:proofErr w:type="spellStart"/>
+      <w:r>
+        <w:t>pet_type</w:t>
+      </w:r>
+      <w:proofErr w:type="spellEnd"/>
+      <w:r>
+        <w:t xml:space="preserve"> equals</w:t>
+      </w:r>
+      <w:r>
+        <w:t xml:space="preserve"> “betta” </w:t>
+      </w:r>
+      <w:proofErr w:type="gramStart"/>
+      <w:r>
+        <w:t>c</w:t>
+      </w:r>
+      <w:r>
+        <w:t>reate</w:t>
+      </w:r>
+      <w:proofErr w:type="gramEnd"/>
+      <w:r>
+        <w:t xml:space="preserve"> the variable name and ask the user to input a string that will be stored with it, using the question, “Aww what are you naming it?”</w:t>
+      </w:r>
+    </w:p>
+    <w:p>
+      <w:pPr>
+        <w:pStyle w:val="ListParagraph"/>
+        <w:numPr>
+          <w:ilvl w:val="1"/>
+          <w:numId w:val="4"/>
+        </w:numPr>
+      </w:pPr>
+      <w:r>
+        <w:t xml:space="preserve">Output to the user, “(name) is the perfect </w:t>
+      </w:r>
+      <w:proofErr w:type="spellStart"/>
+      <w:r>
+        <w:t>name!”</w:t>
+      </w:r>
+      <w:proofErr w:type="spellEnd"/>
+    </w:p>
+    <w:p>
+      <w:pPr>
+        <w:pStyle w:val="ListParagraph"/>
+        <w:numPr>
+          <w:ilvl w:val="1"/>
+          <w:numId w:val="4"/>
+        </w:numPr>
+      </w:pPr>
+      <w:r>
+        <w:t xml:space="preserve">Output to the user, </w:t>
+      </w:r>
+      <w:r>
+        <w:t xml:space="preserve">“Now you </w:t>
+      </w:r>
+      <w:proofErr w:type="gramStart"/>
+      <w:r>
+        <w:t>have to</w:t>
+      </w:r>
+      <w:proofErr w:type="gramEnd"/>
+      <w:r>
+        <w:t xml:space="preserve"> decide between food. </w:t>
+      </w:r>
+      <w:r>
+        <w:t>These are the options on the shelf in front of you.</w:t>
+      </w:r>
+      <w:r>
+        <w:t>”</w:t>
+      </w:r>
+      <w:r>
+        <w:tab/>
+      </w:r>
+    </w:p>
+    <w:p>
+      <w:pPr>
+        <w:pStyle w:val="ListParagraph"/>
+        <w:numPr>
+          <w:ilvl w:val="1"/>
+          <w:numId w:val="4"/>
+        </w:numPr>
+      </w:pPr>
+      <w:r>
+        <w:t>Output on a new line: “</w:t>
+      </w:r>
+      <w:r>
+        <w:t>Food</w:t>
+      </w:r>
+      <w:r>
+        <w:t xml:space="preserve"> 1: Costs $10.25 and </w:t>
+      </w:r>
+      <w:r>
+        <w:t>(name)</w:t>
+      </w:r>
+      <w:r>
+        <w:t xml:space="preserve"> is already used to eating it</w:t>
+      </w:r>
+      <w:r>
+        <w:t>.</w:t>
+      </w:r>
+      <w:r>
+        <w:t>”</w:t>
+      </w:r>
+    </w:p>
+    <w:p>
+      <w:pPr>
+        <w:pStyle w:val="ListParagraph"/>
+        <w:numPr>
+          <w:ilvl w:val="1"/>
+          <w:numId w:val="4"/>
+        </w:numPr>
+      </w:pPr>
+      <w:r>
+        <w:t xml:space="preserve">Create the variable </w:t>
+      </w:r>
+      <w:r>
+        <w:t>food1</w:t>
+      </w:r>
+      <w:r>
+        <w:t xml:space="preserve"> as a float which is equal to </w:t>
+      </w:r>
+      <w:r>
+        <w:t>10.25</w:t>
+      </w:r>
+    </w:p>
+    <w:p>
+      <w:pPr>
+        <w:pStyle w:val="ListParagraph"/>
+        <w:numPr>
+          <w:ilvl w:val="1"/>
+          <w:numId w:val="4"/>
+        </w:numPr>
+      </w:pPr>
+      <w:r>
+        <w:t>Output on a new line: “</w:t>
+      </w:r>
+      <w:r>
+        <w:t>Food</w:t>
+      </w:r>
+      <w:r>
+        <w:t xml:space="preserve"> 2: Costs $3.99 and is the cheapest option </w:t>
+      </w:r>
+      <w:r>
+        <w:t>if you want to save</w:t>
+      </w:r>
+      <w:r>
+        <w:t>.</w:t>
+      </w:r>
+      <w:r>
+        <w:t>”</w:t>
+      </w:r>
+    </w:p>
+    <w:p>
+      <w:pPr>
+        <w:pStyle w:val="ListParagraph"/>
+        <w:numPr>
+          <w:ilvl w:val="1"/>
+          <w:numId w:val="4"/>
+        </w:numPr>
+      </w:pPr>
+      <w:r>
+        <w:t xml:space="preserve">Create the variable </w:t>
+      </w:r>
+      <w:r>
+        <w:t>food</w:t>
+      </w:r>
+      <w:r>
+        <w:t>2</w:t>
+      </w:r>
+      <w:r>
+        <w:t xml:space="preserve"> as a float which is equal to </w:t>
+      </w:r>
+      <w:r>
+        <w:t>3.99</w:t>
+      </w:r>
+    </w:p>
+    <w:p>
+      <w:pPr>
+        <w:pStyle w:val="ListParagraph"/>
+        <w:numPr>
+          <w:ilvl w:val="1"/>
+          <w:numId w:val="4"/>
+        </w:numPr>
+      </w:pPr>
+      <w:r>
+        <w:t>Output on a new line: “Food 3: Costs $15.75 and has a three-month supply, which is much more than either other option</w:t>
+      </w:r>
+      <w:r>
+        <w:t>.</w:t>
+      </w:r>
+      <w:r>
+        <w:t>”</w:t>
+      </w:r>
+    </w:p>
+    <w:p>
+      <w:pPr>
+        <w:pStyle w:val="ListParagraph"/>
+        <w:numPr>
+          <w:ilvl w:val="1"/>
+          <w:numId w:val="4"/>
+        </w:numPr>
+      </w:pPr>
+      <w:r>
+        <w:t xml:space="preserve">Create the variable </w:t>
+      </w:r>
+      <w:r>
+        <w:t>food</w:t>
+      </w:r>
+      <w:r>
+        <w:t>3</w:t>
+      </w:r>
+      <w:r>
+        <w:t xml:space="preserve"> as a float which is equal to </w:t>
+      </w:r>
+      <w:r>
+        <w:t>15.75</w:t>
+      </w:r>
+    </w:p>
+    <w:p>
+      <w:pPr>
+        <w:pStyle w:val="ListParagraph"/>
+        <w:numPr>
+          <w:ilvl w:val="1"/>
+          <w:numId w:val="4"/>
+        </w:numPr>
+      </w:pPr>
+      <w:r>
+        <w:t>Ask the user to input either “</w:t>
+      </w:r>
+      <w:r>
+        <w:t xml:space="preserve">Food </w:t>
+      </w:r>
+      <w:r>
+        <w:t xml:space="preserve">1”, </w:t>
+      </w:r>
+      <w:r>
+        <w:t>“Food 2”</w:t>
+      </w:r>
+      <w:r>
+        <w:t xml:space="preserve"> </w:t>
+      </w:r>
+      <w:r>
+        <w:t xml:space="preserve">or </w:t>
+      </w:r>
+      <w:r>
+        <w:t>“</w:t>
+      </w:r>
+      <w:r>
+        <w:t xml:space="preserve">Food </w:t>
+      </w:r>
+      <w:r>
+        <w:t xml:space="preserve">3” </w:t>
+      </w:r>
+      <w:r>
+        <w:t xml:space="preserve">with the question, “Which </w:t>
+      </w:r>
+      <w:r>
+        <w:t>food</w:t>
+      </w:r>
+      <w:r>
+        <w:t xml:space="preserve"> would you like to buy</w:t>
+      </w:r>
+      <w:r>
+        <w:t xml:space="preserve"> for (name)?</w:t>
+      </w:r>
+      <w:r>
+        <w:t>”</w:t>
+      </w:r>
+    </w:p>
+    <w:p>
+      <w:pPr>
+        <w:pStyle w:val="ListParagraph"/>
+        <w:numPr>
+          <w:ilvl w:val="1"/>
+          <w:numId w:val="4"/>
+        </w:numPr>
+      </w:pPr>
+      <w:r>
+        <w:t>Create the variable food and set it equal to the value of whichever option is inputted</w:t>
+      </w:r>
+    </w:p>
+    <w:p>
+      <w:pPr>
+        <w:pStyle w:val="ListParagraph"/>
+        <w:numPr>
+          <w:ilvl w:val="1"/>
+          <w:numId w:val="4"/>
+        </w:numPr>
+      </w:pPr>
+      <w:r>
+        <w:t>Calculate the remaining budget using budget – food, then output to the user, “You have $ (budget amount) left that you can spend.”</w:t>
+      </w:r>
+    </w:p>
+    <w:p>
+      <w:pPr>
+        <w:pStyle w:val="ListParagraph"/>
+        <w:numPr>
+          <w:ilvl w:val="0"/>
+          <w:numId w:val="4"/>
+        </w:numPr>
+      </w:pPr>
+      <w:r>
+        <w:t xml:space="preserve">If the variable </w:t>
+      </w:r>
+      <w:proofErr w:type="spellStart"/>
+      <w:r>
+        <w:t>pet_type</w:t>
+      </w:r>
+      <w:proofErr w:type="spellEnd"/>
+      <w:r>
+        <w:t xml:space="preserve"> equals “</w:t>
+      </w:r>
+      <w:r>
+        <w:t xml:space="preserve">guinea </w:t>
+      </w:r>
+      <w:proofErr w:type="gramStart"/>
+      <w:r>
+        <w:t>pig”</w:t>
+      </w:r>
+      <w:r>
+        <w:t xml:space="preserve"> </w:t>
+      </w:r>
+      <w:r>
+        <w:t xml:space="preserve"> create</w:t>
+      </w:r>
+      <w:proofErr w:type="gramEnd"/>
+      <w:r>
+        <w:t xml:space="preserve"> the variable </w:t>
+      </w:r>
+      <w:proofErr w:type="spellStart"/>
+      <w:r>
+        <w:t>guinea_pig_number</w:t>
+      </w:r>
+      <w:proofErr w:type="spellEnd"/>
+      <w:r>
+        <w:t xml:space="preserve"> and ask the user to input an integer that will be stored with it, </w:t>
+      </w:r>
+      <w:r>
+        <w:t>output</w:t>
+      </w:r>
+      <w:r>
+        <w:t>ting</w:t>
+      </w:r>
+      <w:r>
+        <w:t xml:space="preserve">: </w:t>
+      </w:r>
+      <w:r>
+        <w:t>“Nice! How many guinea pigs do you want to get?”</w:t>
+      </w:r>
+    </w:p>
+    <w:p>
+      <w:pPr>
+        <w:pStyle w:val="ListParagraph"/>
+        <w:numPr>
+          <w:ilvl w:val="1"/>
+          <w:numId w:val="4"/>
+        </w:numPr>
+      </w:pPr>
+      <w:r>
+        <w:t xml:space="preserve">If </w:t>
+      </w:r>
+      <w:proofErr w:type="spellStart"/>
+      <w:r>
+        <w:t>guinea_pig_number</w:t>
+      </w:r>
+      <w:proofErr w:type="spellEnd"/>
+      <w:r>
+        <w:t xml:space="preserve"> is greater than or equal to 4, output to the user “Hmm. If you think you can handle that.”</w:t>
+      </w:r>
+    </w:p>
+    <w:p>
+      <w:pPr>
+        <w:pStyle w:val="ListParagraph"/>
+        <w:numPr>
+          <w:ilvl w:val="1"/>
+          <w:numId w:val="4"/>
+        </w:numPr>
+      </w:pPr>
+      <w:proofErr w:type="gramStart"/>
+      <w:r>
+        <w:lastRenderedPageBreak/>
+        <w:t>Otherwise</w:t>
+      </w:r>
+      <w:proofErr w:type="gramEnd"/>
+      <w:r>
+        <w:t xml:space="preserve"> if</w:t>
+      </w:r>
+      <w:r>
+        <w:t xml:space="preserve"> </w:t>
+      </w:r>
+      <w:proofErr w:type="spellStart"/>
+      <w:r>
+        <w:t>guinea_pig_number</w:t>
+      </w:r>
+      <w:proofErr w:type="spellEnd"/>
+      <w:r>
+        <w:t xml:space="preserve"> is </w:t>
+      </w:r>
+      <w:r>
+        <w:t>less</w:t>
+      </w:r>
+      <w:r>
+        <w:t xml:space="preserve"> than or equal to </w:t>
+      </w:r>
+      <w:r>
+        <w:t>1</w:t>
+      </w:r>
+      <w:r>
+        <w:t>, output to the user “</w:t>
+      </w:r>
+      <w:r>
+        <w:t>Are you sure it won’t be lonely?</w:t>
+      </w:r>
+      <w:r>
+        <w:t>”</w:t>
+      </w:r>
+    </w:p>
+    <w:p>
+      <w:pPr>
+        <w:pStyle w:val="ListParagraph"/>
+        <w:numPr>
+          <w:ilvl w:val="1"/>
+          <w:numId w:val="4"/>
+        </w:numPr>
+      </w:pPr>
+      <w:r>
+        <w:t>Otherwise output to the user “That sounds like a good number!”</w:t>
+      </w:r>
+    </w:p>
+    <w:p>
+      <w:pPr>
+        <w:pStyle w:val="ListParagraph"/>
+        <w:numPr>
+          <w:ilvl w:val="0"/>
+          <w:numId w:val="4"/>
+        </w:numPr>
+      </w:pPr>
+      <w:r>
+        <w:t xml:space="preserve">Output to the user: </w:t>
+      </w:r>
+      <w:r>
+        <w:t xml:space="preserve">“Now you </w:t>
+      </w:r>
+      <w:proofErr w:type="gramStart"/>
+      <w:r>
+        <w:t>have to</w:t>
+      </w:r>
+      <w:proofErr w:type="gramEnd"/>
+      <w:r>
+        <w:t xml:space="preserve"> decide between food. These are the options on the shelf in front of you.”</w:t>
+      </w:r>
+      <w:r>
+        <w:tab/>
+      </w:r>
+    </w:p>
+    <w:p>
+      <w:pPr>
+        <w:pStyle w:val="ListParagraph"/>
+        <w:numPr>
+          <w:ilvl w:val="1"/>
+          <w:numId w:val="4"/>
+        </w:numPr>
+      </w:pPr>
+      <w:r>
+        <w:t>Output on a new line: “Food 1: Costs $1</w:t>
+      </w:r>
+      <w:r>
+        <w:t>2</w:t>
+      </w:r>
+      <w:r>
+        <w:t>.</w:t>
+      </w:r>
+      <w:r>
+        <w:t>8</w:t>
+      </w:r>
+      <w:r>
+        <w:t>5 and (name) is already used to eating it.”</w:t>
+      </w:r>
+    </w:p>
+    <w:p>
+      <w:pPr>
+        <w:pStyle w:val="ListParagraph"/>
+        <w:numPr>
+          <w:ilvl w:val="1"/>
+          <w:numId w:val="4"/>
+        </w:numPr>
+      </w:pPr>
+      <w:r>
+        <w:t xml:space="preserve">Create the variable </w:t>
+      </w:r>
+      <w:r>
+        <w:t>food1</w:t>
+      </w:r>
+      <w:r>
+        <w:t xml:space="preserve"> as a float which is equal to </w:t>
+      </w:r>
+      <w:r>
+        <w:t>1</w:t>
+      </w:r>
+      <w:r>
+        <w:t>2.85</w:t>
+      </w:r>
+    </w:p>
+    <w:p>
+      <w:pPr>
+        <w:pStyle w:val="ListParagraph"/>
+        <w:numPr>
+          <w:ilvl w:val="1"/>
+          <w:numId w:val="4"/>
+        </w:numPr>
+      </w:pPr>
+      <w:r>
+        <w:t>Output on a new line: “Food 2: Costs $</w:t>
+      </w:r>
+      <w:r>
+        <w:t>5</w:t>
+      </w:r>
+      <w:r>
+        <w:t>.99 and is the cheapest option if you want to save.”</w:t>
+      </w:r>
+    </w:p>
+    <w:p>
+      <w:pPr>
+        <w:pStyle w:val="ListParagraph"/>
+        <w:numPr>
+          <w:ilvl w:val="1"/>
+          <w:numId w:val="4"/>
+        </w:numPr>
+      </w:pPr>
+      <w:r>
+        <w:t xml:space="preserve">Create the variable </w:t>
+      </w:r>
+      <w:r>
+        <w:t>food2</w:t>
+      </w:r>
+      <w:r>
+        <w:t xml:space="preserve"> as a float which is equal to </w:t>
+      </w:r>
+      <w:r>
+        <w:t>5</w:t>
+      </w:r>
+      <w:r>
+        <w:t>.99</w:t>
+      </w:r>
+    </w:p>
+    <w:p>
+      <w:pPr>
+        <w:pStyle w:val="ListParagraph"/>
+        <w:numPr>
+          <w:ilvl w:val="1"/>
+          <w:numId w:val="4"/>
+        </w:numPr>
+      </w:pPr>
+      <w:r>
+        <w:t>Output on a new line: “Food 3: Costs $</w:t>
+      </w:r>
+      <w:r>
+        <w:t>20</w:t>
+      </w:r>
+      <w:r>
+        <w:t>.75 and has a three-month supply, which is much more than either other option.”</w:t>
+      </w:r>
+    </w:p>
+    <w:p>
+      <w:pPr>
+        <w:pStyle w:val="ListParagraph"/>
+        <w:numPr>
+          <w:ilvl w:val="1"/>
+          <w:numId w:val="4"/>
+        </w:numPr>
+      </w:pPr>
+      <w:r>
+        <w:t xml:space="preserve">Create the variable </w:t>
+      </w:r>
+      <w:r>
+        <w:t>food3</w:t>
+      </w:r>
+      <w:r>
+        <w:t xml:space="preserve"> as a float which is equal to </w:t>
+      </w:r>
+      <w:r>
+        <w:t>20</w:t>
+      </w:r>
+      <w:r>
+        <w:t>.75</w:t>
+      </w:r>
+    </w:p>
+    <w:p>
+      <w:pPr>
+        <w:pStyle w:val="ListParagraph"/>
+        <w:numPr>
+          <w:ilvl w:val="1"/>
+          <w:numId w:val="4"/>
+        </w:numPr>
+      </w:pPr>
+      <w:r>
+        <w:t>Ask the user to input either “Food 1”, “Food 2” or “Food 3” with the question, “Which food would you like to buy for (name)?”</w:t>
+      </w:r>
+    </w:p>
+    <w:p>
+      <w:pPr>
+        <w:pStyle w:val="ListParagraph"/>
+        <w:numPr>
+          <w:ilvl w:val="1"/>
+          <w:numId w:val="4"/>
+        </w:numPr>
+      </w:pPr>
+      <w:r>
+        <w:t>Create the variable food and set it equal to the value of whichever option is inputted</w:t>
+      </w:r>
+    </w:p>
+    <w:p>
+      <w:pPr>
+        <w:pStyle w:val="ListParagraph"/>
+        <w:numPr>
+          <w:ilvl w:val="1"/>
+          <w:numId w:val="4"/>
+        </w:numPr>
+      </w:pPr>
+      <w:r>
+        <w:t>Calculate the remaining budget using budget – food, then output to the user, “You have $(budget amount) left that you can spend.”</w:t>
+      </w:r>
+    </w:p>
+    <w:p>
+      <w:pPr>
+        <w:pStyle w:val="ListParagraph"/>
+        <w:numPr>
+          <w:ilvl w:val="0"/>
+          <w:numId w:val="4"/>
+        </w:numPr>
+      </w:pPr>
+      <w:r>
+        <w:t xml:space="preserve">If the variable </w:t>
+      </w:r>
+      <w:proofErr w:type="spellStart"/>
+      <w:r>
+        <w:t>pet_type</w:t>
+      </w:r>
+      <w:proofErr w:type="spellEnd"/>
+      <w:r>
+        <w:t xml:space="preserve"> </w:t>
+      </w:r>
+      <w:r>
+        <w:t xml:space="preserve">does not </w:t>
+      </w:r>
+      <w:r>
+        <w:t>equal “</w:t>
+      </w:r>
+      <w:r>
+        <w:t>betta”, “betta fish”, or “guinea pig”</w:t>
+      </w:r>
+      <w:r>
+        <w:t xml:space="preserve"> output: “</w:t>
+      </w:r>
+      <w:r>
+        <w:t>You may not have a pet, but you saved money and avoided a potentially hasty decision.”</w:t>
+      </w:r>
+      <w:r>
+        <w:tab/>
+      </w:r>
+    </w:p>
+    <w:p/>
+    <w:p/>
+    <w:p/>
+    <w:p/>
+    <w:p/>
+    <w:p/>
+    <w:p/>
+    <w:p/>
+    <w:p/>
+    <w:p/>
     <w:p/>
     <w:sectPr>
       <w:pgSz w:w="12240" w:h="15840"/>
@@ -82,8 +868,450 @@
 </w:document>
 </file>
 
+<file path=word/numbering.xml><?xml version="1.0" encoding="utf-8"?>
+<w:numbering xmlns:wpc="http://schemas.microsoft.com/office/word/2010/wordprocessingCanvas" xmlns:cx="http://schemas.microsoft.com/office/drawing/2014/chartex" xmlns:cx1="http://schemas.microsoft.com/office/drawing/2015/9/8/chartex" xmlns:cx2="http://schemas.microsoft.com/office/drawing/2015/10/21/chartex" xmlns:cx3="http://schemas.microsoft.com/office/drawing/2016/5/9/chartex" xmlns:cx4="http://schemas.microsoft.com/office/drawing/2016/5/10/chartex" xmlns:cx5="http://schemas.microsoft.com/office/drawing/2016/5/11/chartex" xmlns:cx6="http://schemas.microsoft.com/office/drawing/2016/5/12/chartex" xmlns:cx7="http://schemas.microsoft.com/office/drawing/2016/5/13/chartex" xmlns:cx8="http://schemas.microsoft.com/office/drawing/2016/5/14/chartex" xmlns:mc="http://schemas.openxmlformats.org/markup-compatibility/2006" xmlns:aink="http://schemas.microsoft.com/office/drawing/2016/ink" xmlns:am3d="http://schemas.microsoft.com/office/drawing/2017/model3d" xmlns:o="urn:schemas-microsoft-com:office:office" xmlns:oel="http://schemas.microsoft.com/office/2019/extlst" xmlns:r="http://schemas.openxmlformats.org/officeDocument/2006/relationships" xmlns:m="http://schemas.openxmlformats.org/officeDocument/2006/math" xmlns:v="urn:schemas-microsoft-com:vml" xmlns:wp14="http://schemas.microsoft.com/office/word/2010/wordprocessingDrawing" xmlns:wp="http://schemas.openxmlformats.org/drawingml/2006/wordprocessingDrawing" xmlns:w10="urn:schemas-microsoft-com:office:word" xmlns:w="http://schemas.openxmlformats.org/wordprocessingml/2006/main" xmlns:w14="http://schemas.microsoft.com/office/word/2010/wordml" xmlns:w15="http://schemas.microsoft.com/office/word/2012/wordml" xmlns:w16cex="http://schemas.microsoft.com/office/word/2018/wordml/cex" xmlns:w16cid="http://schemas.microsoft.com/office/word/2016/wordml/cid" xmlns:w16="http://schemas.microsoft.com/office/word/2018/wordml" xmlns:w16du="http://schemas.microsoft.com/office/word/2023/wordml/word16du" xmlns:w16sdtdh="http://schemas.microsoft.com/office/word/2020/wordml/sdtdatahash" xmlns:w16se="http://schemas.microsoft.com/office/word/2015/wordml/symex" xmlns:wpg="http://schemas.microsoft.com/office/word/2010/wordprocessingGroup" xmlns:wpi="http://schemas.microsoft.com/office/word/2010/wordprocessingInk" xmlns:wne="http://schemas.microsoft.com/office/word/2006/wordml" xmlns:wps="http://schemas.microsoft.com/office/word/2010/wordprocessingShape" mc:Ignorable="w14 w15 w16se w16cid w16 w16cex w16sdtdh w16du wp14">
+  <w:abstractNum w:abstractNumId="0" w15:restartNumberingAfterBreak="0">
+    <w:nsid w:val="56D74B54"/>
+    <w:multiLevelType w:val="hybridMultilevel"/>
+    <w:tmpl w:val="29002C46"/>
+    <w:lvl w:ilvl="0" w:tplc="0409000F">
+      <w:start w:val="1"/>
+      <w:numFmt w:val="decimal"/>
+      <w:lvlText w:val="%1."/>
+      <w:lvlJc w:val="left"/>
+      <w:pPr>
+        <w:ind w:left="720" w:hanging="360"/>
+      </w:pPr>
+    </w:lvl>
+    <w:lvl w:ilvl="1" w:tplc="04090019">
+      <w:start w:val="1"/>
+      <w:numFmt w:val="lowerLetter"/>
+      <w:lvlText w:val="%2."/>
+      <w:lvlJc w:val="left"/>
+      <w:pPr>
+        <w:ind w:left="1440" w:hanging="360"/>
+      </w:pPr>
+    </w:lvl>
+    <w:lvl w:ilvl="2" w:tplc="0409001B">
+      <w:start w:val="1"/>
+      <w:numFmt w:val="lowerRoman"/>
+      <w:lvlText w:val="%3."/>
+      <w:lvlJc w:val="right"/>
+      <w:pPr>
+        <w:ind w:left="2160" w:hanging="180"/>
+      </w:pPr>
+    </w:lvl>
+    <w:lvl w:ilvl="3" w:tplc="0409000F" w:tentative="1">
+      <w:start w:val="1"/>
+      <w:numFmt w:val="decimal"/>
+      <w:lvlText w:val="%4."/>
+      <w:lvlJc w:val="left"/>
+      <w:pPr>
+        <w:ind w:left="2880" w:hanging="360"/>
+      </w:pPr>
+    </w:lvl>
+    <w:lvl w:ilvl="4" w:tplc="04090019" w:tentative="1">
+      <w:start w:val="1"/>
+      <w:numFmt w:val="lowerLetter"/>
+      <w:lvlText w:val="%5."/>
+      <w:lvlJc w:val="left"/>
+      <w:pPr>
+        <w:ind w:left="3600" w:hanging="360"/>
+      </w:pPr>
+    </w:lvl>
+    <w:lvl w:ilvl="5" w:tplc="0409001B" w:tentative="1">
+      <w:start w:val="1"/>
+      <w:numFmt w:val="lowerRoman"/>
+      <w:lvlText w:val="%6."/>
+      <w:lvlJc w:val="right"/>
+      <w:pPr>
+        <w:ind w:left="4320" w:hanging="180"/>
+      </w:pPr>
+    </w:lvl>
+    <w:lvl w:ilvl="6" w:tplc="0409000F" w:tentative="1">
+      <w:start w:val="1"/>
+      <w:numFmt w:val="decimal"/>
+      <w:lvlText w:val="%7."/>
+      <w:lvlJc w:val="left"/>
+      <w:pPr>
+        <w:ind w:left="5040" w:hanging="360"/>
+      </w:pPr>
+    </w:lvl>
+    <w:lvl w:ilvl="7" w:tplc="04090019" w:tentative="1">
+      <w:start w:val="1"/>
+      <w:numFmt w:val="lowerLetter"/>
+      <w:lvlText w:val="%8."/>
+      <w:lvlJc w:val="left"/>
+      <w:pPr>
+        <w:ind w:left="5760" w:hanging="360"/>
+      </w:pPr>
+    </w:lvl>
+    <w:lvl w:ilvl="8" w:tplc="0409001B" w:tentative="1">
+      <w:start w:val="1"/>
+      <w:numFmt w:val="lowerRoman"/>
+      <w:lvlText w:val="%9."/>
+      <w:lvlJc w:val="right"/>
+      <w:pPr>
+        <w:ind w:left="6480" w:hanging="180"/>
+      </w:pPr>
+    </w:lvl>
+  </w:abstractNum>
+  <w:abstractNum w:abstractNumId="1" w15:restartNumberingAfterBreak="0">
+    <w:nsid w:val="679F1E1F"/>
+    <w:multiLevelType w:val="multilevel"/>
+    <w:tmpl w:val="813EB004"/>
+    <w:lvl w:ilvl="0">
+      <w:start w:val="1"/>
+      <w:numFmt w:val="decimal"/>
+      <w:lvlText w:val="%1."/>
+      <w:lvlJc w:val="left"/>
+      <w:pPr>
+        <w:tabs>
+          <w:tab w:val="num" w:pos="720"/>
+        </w:tabs>
+        <w:ind w:left="720" w:hanging="360"/>
+      </w:pPr>
+    </w:lvl>
+    <w:lvl w:ilvl="1">
+      <w:start w:val="1"/>
+      <w:numFmt w:val="lowerRoman"/>
+      <w:lvlText w:val="%2."/>
+      <w:lvlJc w:val="right"/>
+      <w:pPr>
+        <w:tabs>
+          <w:tab w:val="num" w:pos="1440"/>
+        </w:tabs>
+        <w:ind w:left="1440" w:hanging="360"/>
+      </w:pPr>
+    </w:lvl>
+    <w:lvl w:ilvl="2" w:tentative="1">
+      <w:start w:val="1"/>
+      <w:numFmt w:val="decimal"/>
+      <w:lvlText w:val="%3."/>
+      <w:lvlJc w:val="left"/>
+      <w:pPr>
+        <w:tabs>
+          <w:tab w:val="num" w:pos="2160"/>
+        </w:tabs>
+        <w:ind w:left="2160" w:hanging="360"/>
+      </w:pPr>
+    </w:lvl>
+    <w:lvl w:ilvl="3" w:tentative="1">
+      <w:start w:val="1"/>
+      <w:numFmt w:val="decimal"/>
+      <w:lvlText w:val="%4."/>
+      <w:lvlJc w:val="left"/>
+      <w:pPr>
+        <w:tabs>
+          <w:tab w:val="num" w:pos="2880"/>
+        </w:tabs>
+        <w:ind w:left="2880" w:hanging="360"/>
+      </w:pPr>
+    </w:lvl>
+    <w:lvl w:ilvl="4" w:tentative="1">
+      <w:start w:val="1"/>
+      <w:numFmt w:val="decimal"/>
+      <w:lvlText w:val="%5."/>
+      <w:lvlJc w:val="left"/>
+      <w:pPr>
+        <w:tabs>
+          <w:tab w:val="num" w:pos="3600"/>
+        </w:tabs>
+        <w:ind w:left="3600" w:hanging="360"/>
+      </w:pPr>
+    </w:lvl>
+    <w:lvl w:ilvl="5" w:tentative="1">
+      <w:start w:val="1"/>
+      <w:numFmt w:val="decimal"/>
+      <w:lvlText w:val="%6."/>
+      <w:lvlJc w:val="left"/>
+      <w:pPr>
+        <w:tabs>
+          <w:tab w:val="num" w:pos="4320"/>
+        </w:tabs>
+        <w:ind w:left="4320" w:hanging="360"/>
+      </w:pPr>
+    </w:lvl>
+    <w:lvl w:ilvl="6" w:tentative="1">
+      <w:start w:val="1"/>
+      <w:numFmt w:val="decimal"/>
+      <w:lvlText w:val="%7."/>
+      <w:lvlJc w:val="left"/>
+      <w:pPr>
+        <w:tabs>
+          <w:tab w:val="num" w:pos="5040"/>
+        </w:tabs>
+        <w:ind w:left="5040" w:hanging="360"/>
+      </w:pPr>
+    </w:lvl>
+    <w:lvl w:ilvl="7" w:tentative="1">
+      <w:start w:val="1"/>
+      <w:numFmt w:val="decimal"/>
+      <w:lvlText w:val="%8."/>
+      <w:lvlJc w:val="left"/>
+      <w:pPr>
+        <w:tabs>
+          <w:tab w:val="num" w:pos="5760"/>
+        </w:tabs>
+        <w:ind w:left="5760" w:hanging="360"/>
+      </w:pPr>
+    </w:lvl>
+    <w:lvl w:ilvl="8" w:tentative="1">
+      <w:start w:val="1"/>
+      <w:numFmt w:val="decimal"/>
+      <w:lvlText w:val="%9."/>
+      <w:lvlJc w:val="left"/>
+      <w:pPr>
+        <w:tabs>
+          <w:tab w:val="num" w:pos="6480"/>
+        </w:tabs>
+        <w:ind w:left="6480" w:hanging="360"/>
+      </w:pPr>
+    </w:lvl>
+  </w:abstractNum>
+  <w:abstractNum w:abstractNumId="2" w15:restartNumberingAfterBreak="0">
+    <w:nsid w:val="69A06A95"/>
+    <w:multiLevelType w:val="multilevel"/>
+    <w:tmpl w:val="49302748"/>
+    <w:lvl w:ilvl="0">
+      <w:start w:val="1"/>
+      <w:numFmt w:val="decimal"/>
+      <w:lvlText w:val="%1."/>
+      <w:lvlJc w:val="left"/>
+      <w:pPr>
+        <w:tabs>
+          <w:tab w:val="num" w:pos="720"/>
+        </w:tabs>
+        <w:ind w:left="720" w:hanging="360"/>
+      </w:pPr>
+    </w:lvl>
+    <w:lvl w:ilvl="1">
+      <w:start w:val="1"/>
+      <w:numFmt w:val="lowerRoman"/>
+      <w:lvlText w:val="%2."/>
+      <w:lvlJc w:val="right"/>
+      <w:pPr>
+        <w:tabs>
+          <w:tab w:val="num" w:pos="1440"/>
+        </w:tabs>
+        <w:ind w:left="1440" w:hanging="360"/>
+      </w:pPr>
+    </w:lvl>
+    <w:lvl w:ilvl="2" w:tentative="1">
+      <w:start w:val="1"/>
+      <w:numFmt w:val="decimal"/>
+      <w:lvlText w:val="%3."/>
+      <w:lvlJc w:val="left"/>
+      <w:pPr>
+        <w:tabs>
+          <w:tab w:val="num" w:pos="2160"/>
+        </w:tabs>
+        <w:ind w:left="2160" w:hanging="360"/>
+      </w:pPr>
+    </w:lvl>
+    <w:lvl w:ilvl="3" w:tentative="1">
+      <w:start w:val="1"/>
+      <w:numFmt w:val="decimal"/>
+      <w:lvlText w:val="%4."/>
+      <w:lvlJc w:val="left"/>
+      <w:pPr>
+        <w:tabs>
+          <w:tab w:val="num" w:pos="2880"/>
+        </w:tabs>
+        <w:ind w:left="2880" w:hanging="360"/>
+      </w:pPr>
+    </w:lvl>
+    <w:lvl w:ilvl="4" w:tentative="1">
+      <w:start w:val="1"/>
+      <w:numFmt w:val="decimal"/>
+      <w:lvlText w:val="%5."/>
+      <w:lvlJc w:val="left"/>
+      <w:pPr>
+        <w:tabs>
+          <w:tab w:val="num" w:pos="3600"/>
+        </w:tabs>
+        <w:ind w:left="3600" w:hanging="360"/>
+      </w:pPr>
+    </w:lvl>
+    <w:lvl w:ilvl="5" w:tentative="1">
+      <w:start w:val="1"/>
+      <w:numFmt w:val="decimal"/>
+      <w:lvlText w:val="%6."/>
+      <w:lvlJc w:val="left"/>
+      <w:pPr>
+        <w:tabs>
+          <w:tab w:val="num" w:pos="4320"/>
+        </w:tabs>
+        <w:ind w:left="4320" w:hanging="360"/>
+      </w:pPr>
+    </w:lvl>
+    <w:lvl w:ilvl="6" w:tentative="1">
+      <w:start w:val="1"/>
+      <w:numFmt w:val="decimal"/>
+      <w:lvlText w:val="%7."/>
+      <w:lvlJc w:val="left"/>
+      <w:pPr>
+        <w:tabs>
+          <w:tab w:val="num" w:pos="5040"/>
+        </w:tabs>
+        <w:ind w:left="5040" w:hanging="360"/>
+      </w:pPr>
+    </w:lvl>
+    <w:lvl w:ilvl="7" w:tentative="1">
+      <w:start w:val="1"/>
+      <w:numFmt w:val="decimal"/>
+      <w:lvlText w:val="%8."/>
+      <w:lvlJc w:val="left"/>
+      <w:pPr>
+        <w:tabs>
+          <w:tab w:val="num" w:pos="5760"/>
+        </w:tabs>
+        <w:ind w:left="5760" w:hanging="360"/>
+      </w:pPr>
+    </w:lvl>
+    <w:lvl w:ilvl="8" w:tentative="1">
+      <w:start w:val="1"/>
+      <w:numFmt w:val="decimal"/>
+      <w:lvlText w:val="%9."/>
+      <w:lvlJc w:val="left"/>
+      <w:pPr>
+        <w:tabs>
+          <w:tab w:val="num" w:pos="6480"/>
+        </w:tabs>
+        <w:ind w:left="6480" w:hanging="360"/>
+      </w:pPr>
+    </w:lvl>
+  </w:abstractNum>
+  <w:abstractNum w:abstractNumId="3" w15:restartNumberingAfterBreak="0">
+    <w:nsid w:val="7CF75183"/>
+    <w:multiLevelType w:val="multilevel"/>
+    <w:tmpl w:val="A728216A"/>
+    <w:lvl w:ilvl="0">
+      <w:start w:val="1"/>
+      <w:numFmt w:val="decimal"/>
+      <w:lvlText w:val="%1."/>
+      <w:lvlJc w:val="left"/>
+      <w:pPr>
+        <w:tabs>
+          <w:tab w:val="num" w:pos="720"/>
+        </w:tabs>
+        <w:ind w:left="720" w:hanging="360"/>
+      </w:pPr>
+    </w:lvl>
+    <w:lvl w:ilvl="1">
+      <w:start w:val="1"/>
+      <w:numFmt w:val="lowerRoman"/>
+      <w:lvlText w:val="%2."/>
+      <w:lvlJc w:val="right"/>
+      <w:pPr>
+        <w:tabs>
+          <w:tab w:val="num" w:pos="1440"/>
+        </w:tabs>
+        <w:ind w:left="1440" w:hanging="360"/>
+      </w:pPr>
+    </w:lvl>
+    <w:lvl w:ilvl="2" w:tentative="1">
+      <w:start w:val="1"/>
+      <w:numFmt w:val="decimal"/>
+      <w:lvlText w:val="%3."/>
+      <w:lvlJc w:val="left"/>
+      <w:pPr>
+        <w:tabs>
+          <w:tab w:val="num" w:pos="2160"/>
+        </w:tabs>
+        <w:ind w:left="2160" w:hanging="360"/>
+      </w:pPr>
+    </w:lvl>
+    <w:lvl w:ilvl="3" w:tentative="1">
+      <w:start w:val="1"/>
+      <w:numFmt w:val="decimal"/>
+      <w:lvlText w:val="%4."/>
+      <w:lvlJc w:val="left"/>
+      <w:pPr>
+        <w:tabs>
+          <w:tab w:val="num" w:pos="2880"/>
+        </w:tabs>
+        <w:ind w:left="2880" w:hanging="360"/>
+      </w:pPr>
+    </w:lvl>
+    <w:lvl w:ilvl="4" w:tentative="1">
+      <w:start w:val="1"/>
+      <w:numFmt w:val="decimal"/>
+      <w:lvlText w:val="%5."/>
+      <w:lvlJc w:val="left"/>
+      <w:pPr>
+        <w:tabs>
+          <w:tab w:val="num" w:pos="3600"/>
+        </w:tabs>
+        <w:ind w:left="3600" w:hanging="360"/>
+      </w:pPr>
+    </w:lvl>
+    <w:lvl w:ilvl="5" w:tentative="1">
+      <w:start w:val="1"/>
+      <w:numFmt w:val="decimal"/>
+      <w:lvlText w:val="%6."/>
+      <w:lvlJc w:val="left"/>
+      <w:pPr>
+        <w:tabs>
+          <w:tab w:val="num" w:pos="4320"/>
+        </w:tabs>
+        <w:ind w:left="4320" w:hanging="360"/>
+      </w:pPr>
+    </w:lvl>
+    <w:lvl w:ilvl="6" w:tentative="1">
+      <w:start w:val="1"/>
+      <w:numFmt w:val="decimal"/>
+      <w:lvlText w:val="%7."/>
+      <w:lvlJc w:val="left"/>
+      <w:pPr>
+        <w:tabs>
+          <w:tab w:val="num" w:pos="5040"/>
+        </w:tabs>
+        <w:ind w:left="5040" w:hanging="360"/>
+      </w:pPr>
+    </w:lvl>
+    <w:lvl w:ilvl="7" w:tentative="1">
+      <w:start w:val="1"/>
+      <w:numFmt w:val="decimal"/>
+      <w:lvlText w:val="%8."/>
+      <w:lvlJc w:val="left"/>
+      <w:pPr>
+        <w:tabs>
+          <w:tab w:val="num" w:pos="5760"/>
+        </w:tabs>
+        <w:ind w:left="5760" w:hanging="360"/>
+      </w:pPr>
+    </w:lvl>
+    <w:lvl w:ilvl="8" w:tentative="1">
+      <w:start w:val="1"/>
+      <w:numFmt w:val="decimal"/>
+      <w:lvlText w:val="%9."/>
+      <w:lvlJc w:val="left"/>
+      <w:pPr>
+        <w:tabs>
+          <w:tab w:val="num" w:pos="6480"/>
+        </w:tabs>
+        <w:ind w:left="6480" w:hanging="360"/>
+      </w:pPr>
+    </w:lvl>
+  </w:abstractNum>
+  <w:num w:numId="1" w16cid:durableId="380251284">
+    <w:abstractNumId w:val="1"/>
+  </w:num>
+  <w:num w:numId="2" w16cid:durableId="598415224">
+    <w:abstractNumId w:val="2"/>
+  </w:num>
+  <w:num w:numId="3" w16cid:durableId="404836077">
+    <w:abstractNumId w:val="3"/>
+  </w:num>
+  <w:num w:numId="4" w16cid:durableId="93324276">
+    <w:abstractNumId w:val="0"/>
+  </w:num>
+</w:numbering>
+</file>
+
 <file path=word/styles.xml><?xml version="1.0" encoding="utf-8"?>
-<w:styles xmlns:mc="http://schemas.openxmlformats.org/markup-compatibility/2006" xmlns:r="http://schemas.openxmlformats.org/officeDocument/2006/relationships" xmlns:w="http://schemas.openxmlformats.org/wordprocessingml/2006/main" xmlns:w14="http://schemas.microsoft.com/office/word/2010/wordml" xmlns:w15="http://schemas.microsoft.com/office/word/2012/wordml" xmlns:w16cex="http://schemas.microsoft.com/office/word/2018/wordml/cex" xmlns:w16cid="http://schemas.microsoft.com/office/word/2016/wordml/cid" xmlns:w16="http://schemas.microsoft.com/office/word/2018/wordml" xmlns:w16sdtdh="http://schemas.microsoft.com/office/word/2020/wordml/sdtdatahash" xmlns:w16se="http://schemas.microsoft.com/office/word/2015/wordml/symex" mc:Ignorable="w14 w15 w16se w16cid w16 w16cex w16sdtdh">
+<w:styles xmlns:mc="http://schemas.openxmlformats.org/markup-compatibility/2006" xmlns:r="http://schemas.openxmlformats.org/officeDocument/2006/relationships" xmlns:w="http://schemas.openxmlformats.org/wordprocessingml/2006/main" xmlns:w14="http://schemas.microsoft.com/office/word/2010/wordml" xmlns:w15="http://schemas.microsoft.com/office/word/2012/wordml" xmlns:w16cex="http://schemas.microsoft.com/office/word/2018/wordml/cex" xmlns:w16cid="http://schemas.microsoft.com/office/word/2016/wordml/cid" xmlns:w16="http://schemas.microsoft.com/office/word/2018/wordml" xmlns:w16du="http://schemas.microsoft.com/office/word/2023/wordml/word16du" xmlns:w16sdtdh="http://schemas.microsoft.com/office/word/2020/wordml/sdtdatahash" xmlns:w16se="http://schemas.microsoft.com/office/word/2015/wordml/symex" mc:Ignorable="w14 w15 w16se w16cid w16 w16cex w16sdtdh w16du">
   <w:docDefaults>
     <w:rPrDefault>
       <w:rPr>
@@ -480,7 +1708,6 @@
   <w:style w:type="character" w:default="1" w:styleId="DefaultParagraphFont">
     <w:name w:val="Default Paragraph Font"/>
     <w:uiPriority w:val="1"/>
-    <w:semiHidden/>
     <w:unhideWhenUsed/>
   </w:style>
   <w:style w:type="table" w:default="1" w:styleId="TableNormal">
@@ -655,6 +1882,17 @@
         <w:shd w:val="clear" w:color="auto" w:fill="C5E0B3" w:themeFill="accent6" w:themeFillTint="66"/>
       </w:tcPr>
     </w:tblStylePr>
+  </w:style>
+  <w:style w:type="paragraph" w:styleId="ListParagraph">
+    <w:name w:val="List Paragraph"/>
+    <w:basedOn w:val="Normal"/>
+    <w:uiPriority w:val="34"/>
+    <w:qFormat/>
+    <w:rsid w:val="00482D6C"/>
+    <w:pPr>
+      <w:ind w:left="720"/>
+      <w:contextualSpacing/>
+    </w:pPr>
   </w:style>
 </w:styles>
 </file>

</xml_diff>